<commit_message>
Modify Learning doc Add 01 Status file
</commit_message>
<xml_diff>
--- a/Learning.docx
+++ b/Learning.docx
@@ -1,9 +1,104 @@
 
 <file path=word/document.xml><?xml version="1.0" encoding="utf-8"?>
-<w:document xmlns:wpc="http://schemas.microsoft.com/office/word/2010/wordprocessingCanvas" xmlns:cx="http://schemas.microsoft.com/office/drawing/2014/chartex" xmlns:cx1="http://schemas.microsoft.com/office/drawing/2015/9/8/chartex" xmlns:cx2="http://schemas.microsoft.com/office/drawing/2015/10/21/chartex" xmlns:cx3="http://schemas.microsoft.com/office/drawing/2016/5/9/chartex" xmlns:cx4="http://schemas.microsoft.com/office/drawing/2016/5/10/chartex" xmlns:cx5="http://schemas.microsoft.com/office/drawing/2016/5/11/chartex" xmlns:cx6="http://schemas.microsoft.com/office/drawing/2016/5/12/chartex" xmlns:cx7="http://schemas.microsoft.com/office/drawing/2016/5/13/chartex" xmlns:cx8="http://schemas.microsoft.com/office/drawing/2016/5/14/chartex" xmlns:mc="http://schemas.openxmlformats.org/markup-compatibility/2006" xmlns:aink="http://schemas.microsoft.com/office/drawing/2016/ink" xmlns:am3d="http://schemas.microsoft.com/office/drawing/2017/model3d" xmlns:o="urn:schemas-microsoft-com:office:office" xmlns:r="http://schemas.openxmlformats.org/officeDocument/2006/relationships" xmlns:m="http://schemas.openxmlformats.org/officeDocument/2006/math" xmlns:v="urn:schemas-microsoft-com:vml" xmlns:wp14="http://schemas.microsoft.com/office/word/2010/wordprocessingDrawing" xmlns:wp="http://schemas.openxmlformats.org/drawingml/2006/wordprocessingDrawing" xmlns:w10="urn:schemas-microsoft-com:office:word" xmlns:w="http://schemas.openxmlformats.org/wordprocessingml/2006/main" xmlns:w14="http://schemas.microsoft.com/office/word/2010/wordml" xmlns:w15="http://schemas.microsoft.com/office/word/2012/wordml" xmlns:w16cid="http://schemas.microsoft.com/office/word/2016/wordml/cid" xmlns:w16se="http://schemas.microsoft.com/office/word/2015/wordml/symex" xmlns:wpg="http://schemas.microsoft.com/office/word/2010/wordprocessingGroup" xmlns:wpi="http://schemas.microsoft.com/office/word/2010/wordprocessingInk" xmlns:wne="http://schemas.microsoft.com/office/word/2006/wordml" xmlns:wps="http://schemas.microsoft.com/office/word/2010/wordprocessingShape" mc:Ignorable="w14 w15 w16se w16cid wp14">
+<w:document xmlns:wpc="http://schemas.microsoft.com/office/word/2010/wordprocessingCanvas" xmlns:cx="http://schemas.microsoft.com/office/drawing/2014/chartex" xmlns:mc="http://schemas.openxmlformats.org/markup-compatibility/2006" xmlns:o="urn:schemas-microsoft-com:office:office" xmlns:r="http://schemas.openxmlformats.org/officeDocument/2006/relationships" xmlns:m="http://schemas.openxmlformats.org/officeDocument/2006/math" xmlns:v="urn:schemas-microsoft-com:vml" xmlns:wp14="http://schemas.microsoft.com/office/word/2010/wordprocessingDrawing" xmlns:wp="http://schemas.openxmlformats.org/drawingml/2006/wordprocessingDrawing" xmlns:w10="urn:schemas-microsoft-com:office:word" xmlns:w="http://schemas.openxmlformats.org/wordprocessingml/2006/main" xmlns:w14="http://schemas.microsoft.com/office/word/2010/wordml" xmlns:w15="http://schemas.microsoft.com/office/word/2012/wordml" xmlns:w16se="http://schemas.microsoft.com/office/word/2015/wordml/symex" xmlns:wpg="http://schemas.microsoft.com/office/word/2010/wordprocessingGroup" xmlns:wpi="http://schemas.microsoft.com/office/word/2010/wordprocessingInk" xmlns:wne="http://schemas.microsoft.com/office/word/2006/wordml" xmlns:wps="http://schemas.microsoft.com/office/word/2010/wordprocessingShape" mc:Ignorable="w14 w15 w16se wp14">
   <w:body>
     <w:p>
       <w:pPr>
+        <w:pStyle w:val="Heading2"/>
+        <w:rPr>
+          <w:lang w:val="en-US"/>
+        </w:rPr>
+      </w:pPr>
+      <w:r>
+        <w:rPr>
+          <w:lang w:val="en-US"/>
+        </w:rPr>
+        <w:t>Useful commands</w:t>
+      </w:r>
+    </w:p>
+    <w:p>
+      <w:pPr>
+        <w:pStyle w:val="Heading3"/>
+        <w:rPr>
+          <w:lang w:val="en-US"/>
+        </w:rPr>
+      </w:pPr>
+      <w:r>
+        <w:rPr>
+          <w:lang w:val="en-US"/>
+        </w:rPr>
+        <w:t xml:space="preserve">Get status </w:t>
+      </w:r>
+      <w:proofErr w:type="spellStart"/>
+      <w:r>
+        <w:rPr>
+          <w:lang w:val="en-US"/>
+        </w:rPr>
+        <w:t>f</w:t>
+      </w:r>
+      <w:proofErr w:type="spellEnd"/>
+      <w:r>
+        <w:rPr>
+          <w:lang w:val="en-US"/>
+        </w:rPr>
+        <w:t xml:space="preserve"> a dir</w:t>
+      </w:r>
+    </w:p>
+    <w:p>
+      <w:pPr>
+        <w:rPr>
+          <w:lang w:val="en-US"/>
+        </w:rPr>
+      </w:pPr>
+      <w:r>
+        <w:rPr>
+          <w:lang w:val="en-US"/>
+        </w:rPr>
+        <w:t>git status</w:t>
+      </w:r>
+    </w:p>
+    <w:p>
+      <w:pPr>
+        <w:pStyle w:val="Heading3"/>
+        <w:rPr>
+          <w:lang w:val="en-US"/>
+        </w:rPr>
+      </w:pPr>
+      <w:r>
+        <w:rPr>
+          <w:lang w:val="en-US"/>
+        </w:rPr>
+        <w:t>Add file(s) in commit</w:t>
+      </w:r>
+    </w:p>
+    <w:p>
+      <w:pPr>
+        <w:rPr>
+          <w:lang w:val="en-US"/>
+        </w:rPr>
+      </w:pPr>
+      <w:r>
+        <w:rPr>
+          <w:lang w:val="en-US"/>
+        </w:rPr>
+        <w:t>git add .</w:t>
+      </w:r>
+    </w:p>
+    <w:p>
+      <w:pPr>
+        <w:rPr>
+          <w:lang w:val="en-US"/>
+        </w:rPr>
+      </w:pPr>
+      <w:r>
+        <w:rPr>
+          <w:lang w:val="en-US"/>
+        </w:rPr>
+        <w:t>git add &lt;filename&gt;</w:t>
+      </w:r>
+    </w:p>
+    <w:p>
+      <w:pPr>
         <w:pStyle w:val="Heading1"/>
         <w:rPr>
           <w:lang w:val="en-US"/>
@@ -38,6 +133,7 @@
       <w:r>
         <w:rPr>
           <w:noProof/>
+          <w:lang w:val="en-US"/>
         </w:rPr>
         <w:drawing>
           <wp:inline distT="0" distB="0" distL="0" distR="0" wp14:anchorId="4C90A2FC" wp14:editId="63C98060">
@@ -146,6 +242,7 @@
       <w:r>
         <w:rPr>
           <w:noProof/>
+          <w:lang w:val="en-US"/>
         </w:rPr>
         <w:drawing>
           <wp:inline distT="0" distB="0" distL="0" distR="0" wp14:anchorId="6F3DEB26" wp14:editId="32DF433D">
@@ -215,6 +312,7 @@
         <w:rPr>
           <w:lang w:val="en-US"/>
         </w:rPr>
+        <w:lastRenderedPageBreak/>
         <w:t>Basic Git Syntax</w:t>
       </w:r>
     </w:p>
@@ -227,6 +325,7 @@
       <w:r>
         <w:rPr>
           <w:noProof/>
+          <w:lang w:val="en-US"/>
         </w:rPr>
         <w:drawing>
           <wp:inline distT="0" distB="0" distL="0" distR="0" wp14:anchorId="7E92DC5C" wp14:editId="73427402">
@@ -303,7 +402,6 @@
         <w:rPr>
           <w:lang w:val="en-US"/>
         </w:rPr>
-        <w:lastRenderedPageBreak/>
         <w:t>Git Command</w:t>
       </w:r>
       <w:r>
@@ -381,8 +479,16 @@
         <w:rPr>
           <w:lang w:val="en-US"/>
         </w:rPr>
-        <w:t>git add .</w:t>
-      </w:r>
+        <w:t xml:space="preserve">git </w:t>
+      </w:r>
+      <w:proofErr w:type="gramStart"/>
+      <w:r>
+        <w:rPr>
+          <w:lang w:val="en-US"/>
+        </w:rPr>
+        <w:t>add .</w:t>
+      </w:r>
+      <w:proofErr w:type="gramEnd"/>
     </w:p>
     <w:p>
       <w:pPr>
@@ -514,7 +620,21 @@
         <w:rPr>
           <w:lang w:val="en-US"/>
         </w:rPr>
-        <w:t xml:space="preserve"> Also contains staging area</w:t>
+        <w:t xml:space="preserve"> Also </w:t>
+      </w:r>
+      <w:r>
+        <w:rPr>
+          <w:b/>
+          <w:lang w:val="en-US"/>
+        </w:rPr>
+        <w:t>contains staging area</w:t>
+      </w:r>
+      <w:r>
+        <w:rPr>
+          <w:b/>
+          <w:lang w:val="en-US"/>
+        </w:rPr>
+        <w:t>.</w:t>
       </w:r>
     </w:p>
     <w:p>
@@ -628,6 +748,7 @@
       <w:r>
         <w:rPr>
           <w:noProof/>
+          <w:lang w:val="en-US"/>
         </w:rPr>
         <w:drawing>
           <wp:inline distT="0" distB="0" distL="0" distR="0" wp14:anchorId="6E62BC54" wp14:editId="0AD6AB32">
@@ -698,27 +819,743 @@
         </w:rPr>
         <w:t>Rep but</w:t>
       </w:r>
+      <w:r>
+        <w:rPr>
+          <w:lang w:val="en-US"/>
+        </w:rPr>
+        <w:t xml:space="preserve"> kept online/cloud. It is single </w:t>
+      </w:r>
+      <w:r>
+        <w:rPr>
+          <w:b/>
+          <w:bCs/>
+          <w:lang w:val="en-US"/>
+        </w:rPr>
+        <w:t>source of Truth</w:t>
+      </w:r>
+      <w:r>
+        <w:rPr>
+          <w:lang w:val="en-US"/>
+        </w:rPr>
+        <w:t>.</w:t>
+      </w:r>
+    </w:p>
+    <w:p>
+      <w:pPr>
+        <w:pStyle w:val="Heading1"/>
+        <w:rPr>
+          <w:lang w:val="en-US"/>
+        </w:rPr>
+      </w:pPr>
+      <w:r>
+        <w:rPr>
+          <w:lang w:val="en-US"/>
+        </w:rPr>
+        <w:lastRenderedPageBreak/>
+        <w:t>Commit to a local repository</w:t>
+      </w:r>
+    </w:p>
+    <w:p>
+      <w:pPr>
+        <w:pStyle w:val="Heading2"/>
+        <w:rPr>
+          <w:lang w:val="en-US"/>
+        </w:rPr>
+      </w:pPr>
+      <w:r>
+        <w:rPr>
+          <w:lang w:val="en-US"/>
+        </w:rPr>
+        <w:t>Git Status</w:t>
+      </w:r>
+    </w:p>
+    <w:p>
+      <w:pPr>
+        <w:rPr>
+          <w:lang w:val="en-US"/>
+        </w:rPr>
+      </w:pPr>
+      <w:r>
+        <w:rPr>
+          <w:lang w:val="en-US"/>
+        </w:rPr>
+        <w:t xml:space="preserve">view the status of files in the working tree and specifically </w:t>
+      </w:r>
+      <w:r>
+        <w:rPr>
+          <w:b/>
+          <w:lang w:val="en-US"/>
+        </w:rPr>
+        <w:t>staging area</w:t>
+      </w:r>
+      <w:r>
+        <w:rPr>
+          <w:lang w:val="en-US"/>
+        </w:rPr>
+        <w:t xml:space="preserve">. If you </w:t>
+      </w:r>
+      <w:r>
+        <w:rPr>
+          <w:b/>
+          <w:lang w:val="en-US"/>
+        </w:rPr>
+        <w:t>add</w:t>
+      </w:r>
+      <w:r>
+        <w:rPr>
+          <w:lang w:val="en-US"/>
+        </w:rPr>
+        <w:t xml:space="preserve"> anything it will appear in status</w:t>
+      </w:r>
+    </w:p>
+    <w:p>
+      <w:pPr>
+        <w:rPr>
+          <w:lang w:val="en-US"/>
+        </w:rPr>
+      </w:pPr>
+      <w:r>
+        <w:rPr>
+          <w:lang w:val="en-US"/>
+        </w:rPr>
+        <w:t xml:space="preserve">Enter following command to show </w:t>
+      </w:r>
+      <w:proofErr w:type="spellStart"/>
+      <w:r>
+        <w:rPr>
+          <w:lang w:val="en-US"/>
+        </w:rPr>
+        <w:t>staus</w:t>
+      </w:r>
+      <w:proofErr w:type="spellEnd"/>
+      <w:r>
+        <w:rPr>
+          <w:lang w:val="en-US"/>
+        </w:rPr>
+        <w:t xml:space="preserve"> (-s for short details)</w:t>
+      </w:r>
+    </w:p>
+    <w:p>
+      <w:pPr>
+        <w:rPr>
+          <w:b/>
+          <w:lang w:val="en-US"/>
+        </w:rPr>
+      </w:pPr>
+      <w:r>
+        <w:rPr>
+          <w:b/>
+          <w:lang w:val="en-US"/>
+        </w:rPr>
+        <w:t>git status -s</w:t>
+      </w:r>
+    </w:p>
+    <w:p>
+      <w:pPr>
+        <w:rPr>
+          <w:noProof/>
+          <w:lang w:val="en-US"/>
+        </w:rPr>
+      </w:pPr>
+      <w:r>
+        <w:rPr>
+          <w:lang w:val="en-US"/>
+        </w:rPr>
+        <w:t xml:space="preserve">When a file is in working dir but not added to stage </w:t>
+      </w:r>
+    </w:p>
+    <w:p>
+      <w:pPr>
+        <w:rPr>
+          <w:lang w:val="en-US"/>
+        </w:rPr>
+      </w:pPr>
+      <w:r>
+        <w:rPr>
+          <w:noProof/>
+          <w:lang w:val="en-US"/>
+        </w:rPr>
+        <w:drawing>
+          <wp:inline distT="0" distB="0" distL="0" distR="0" wp14:anchorId="548454B4" wp14:editId="73B263F7">
+            <wp:extent cx="1819275" cy="457200"/>
+            <wp:effectExtent l="0" t="0" r="9525" b="0"/>
+            <wp:docPr id="5" name="Picture 5"/>
+            <wp:cNvGraphicFramePr>
+              <a:graphicFrameLocks xmlns:a="http://schemas.openxmlformats.org/drawingml/2006/main" noChangeAspect="1"/>
+            </wp:cNvGraphicFramePr>
+            <a:graphic xmlns:a="http://schemas.openxmlformats.org/drawingml/2006/main">
+              <a:graphicData uri="http://schemas.openxmlformats.org/drawingml/2006/picture">
+                <pic:pic xmlns:pic="http://schemas.openxmlformats.org/drawingml/2006/picture">
+                  <pic:nvPicPr>
+                    <pic:cNvPr id="1" name=""/>
+                    <pic:cNvPicPr/>
+                  </pic:nvPicPr>
+                  <pic:blipFill>
+                    <a:blip r:embed="rId8"/>
+                    <a:stretch>
+                      <a:fillRect/>
+                    </a:stretch>
+                  </pic:blipFill>
+                  <pic:spPr>
+                    <a:xfrm>
+                      <a:off x="0" y="0"/>
+                      <a:ext cx="1819275" cy="457200"/>
+                    </a:xfrm>
+                    <a:prstGeom prst="rect">
+                      <a:avLst/>
+                    </a:prstGeom>
+                  </pic:spPr>
+                </pic:pic>
+              </a:graphicData>
+            </a:graphic>
+          </wp:inline>
+        </w:drawing>
+      </w:r>
+    </w:p>
+    <w:p>
+      <w:pPr>
+        <w:rPr>
+          <w:b/>
+          <w:lang w:val="en-US"/>
+        </w:rPr>
+      </w:pPr>
+      <w:r>
+        <w:rPr>
+          <w:b/>
+          <w:lang w:val="en-US"/>
+        </w:rPr>
+        <w:t>git add &lt;filename&gt;</w:t>
+      </w:r>
+    </w:p>
+    <w:p>
+      <w:pPr>
+        <w:rPr>
+          <w:lang w:val="en-US"/>
+        </w:rPr>
+      </w:pPr>
+      <w:r>
+        <w:rPr>
+          <w:lang w:val="en-US"/>
+        </w:rPr>
+        <w:t>ORs</w:t>
+      </w:r>
+    </w:p>
+    <w:p>
+      <w:pPr>
+        <w:rPr>
+          <w:b/>
+          <w:lang w:val="en-US"/>
+        </w:rPr>
+      </w:pPr>
+      <w:r>
+        <w:rPr>
+          <w:b/>
+          <w:lang w:val="en-US"/>
+        </w:rPr>
+        <w:t xml:space="preserve">git </w:t>
+      </w:r>
+      <w:proofErr w:type="gramStart"/>
+      <w:r>
+        <w:rPr>
+          <w:b/>
+          <w:lang w:val="en-US"/>
+        </w:rPr>
+        <w:t>add .</w:t>
+      </w:r>
+      <w:proofErr w:type="gramEnd"/>
+    </w:p>
+    <w:p>
+      <w:pPr>
+        <w:rPr>
+          <w:lang w:val="en-US"/>
+        </w:rPr>
+      </w:pPr>
+      <w:r>
+        <w:rPr>
+          <w:lang w:val="en-US"/>
+        </w:rPr>
+        <w:t xml:space="preserve">When a file is added to stage </w:t>
+      </w:r>
+    </w:p>
+    <w:p>
+      <w:pPr>
+        <w:rPr>
+          <w:lang w:val="en-US"/>
+        </w:rPr>
+      </w:pPr>
+      <w:r>
+        <w:rPr>
+          <w:noProof/>
+          <w:lang w:val="en-US"/>
+        </w:rPr>
+        <w:drawing>
+          <wp:inline distT="0" distB="0" distL="0" distR="0" wp14:anchorId="4B6D8882" wp14:editId="441AC250">
+            <wp:extent cx="1524000" cy="457200"/>
+            <wp:effectExtent l="0" t="0" r="0" b="0"/>
+            <wp:docPr id="8" name="Picture 8"/>
+            <wp:cNvGraphicFramePr>
+              <a:graphicFrameLocks xmlns:a="http://schemas.openxmlformats.org/drawingml/2006/main" noChangeAspect="1"/>
+            </wp:cNvGraphicFramePr>
+            <a:graphic xmlns:a="http://schemas.openxmlformats.org/drawingml/2006/main">
+              <a:graphicData uri="http://schemas.openxmlformats.org/drawingml/2006/picture">
+                <pic:pic xmlns:pic="http://schemas.openxmlformats.org/drawingml/2006/picture">
+                  <pic:nvPicPr>
+                    <pic:cNvPr id="1" name=""/>
+                    <pic:cNvPicPr/>
+                  </pic:nvPicPr>
+                  <pic:blipFill>
+                    <a:blip r:embed="rId9"/>
+                    <a:stretch>
+                      <a:fillRect/>
+                    </a:stretch>
+                  </pic:blipFill>
+                  <pic:spPr>
+                    <a:xfrm>
+                      <a:off x="0" y="0"/>
+                      <a:ext cx="1524000" cy="457200"/>
+                    </a:xfrm>
+                    <a:prstGeom prst="rect">
+                      <a:avLst/>
+                    </a:prstGeom>
+                  </pic:spPr>
+                </pic:pic>
+              </a:graphicData>
+            </a:graphic>
+          </wp:inline>
+        </w:drawing>
+      </w:r>
+    </w:p>
+    <w:p>
+      <w:pPr>
+        <w:rPr>
+          <w:b/>
+          <w:lang w:val="en-US"/>
+        </w:rPr>
+      </w:pPr>
+      <w:r>
+        <w:rPr>
+          <w:b/>
+          <w:lang w:val="en-US"/>
+        </w:rPr>
+        <w:t>echo “</w:t>
+      </w:r>
+      <w:proofErr w:type="spellStart"/>
+      <w:r>
+        <w:rPr>
+          <w:b/>
+          <w:lang w:val="en-US"/>
+        </w:rPr>
+        <w:t>Someting</w:t>
+      </w:r>
+      <w:proofErr w:type="spellEnd"/>
+      <w:r>
+        <w:rPr>
+          <w:b/>
+          <w:lang w:val="en-US"/>
+        </w:rPr>
+        <w:t>” &gt; FileA.txt</w:t>
+      </w:r>
+    </w:p>
+    <w:p>
+      <w:pPr>
+        <w:rPr>
+          <w:lang w:val="en-US"/>
+        </w:rPr>
+      </w:pPr>
+      <w:r>
+        <w:rPr>
+          <w:lang w:val="en-US"/>
+        </w:rPr>
+        <w:t>When something is modified in staged file</w:t>
+      </w:r>
+    </w:p>
+    <w:p>
+      <w:pPr>
+        <w:rPr>
+          <w:lang w:val="en-US"/>
+        </w:rPr>
+      </w:pPr>
+      <w:r>
+        <w:rPr>
+          <w:noProof/>
+          <w:lang w:val="en-US"/>
+        </w:rPr>
+        <w:drawing>
+          <wp:inline distT="0" distB="0" distL="0" distR="0" wp14:anchorId="0D0036C3" wp14:editId="5C419F4B">
+            <wp:extent cx="1371600" cy="428625"/>
+            <wp:effectExtent l="0" t="0" r="0" b="9525"/>
+            <wp:docPr id="7" name="Picture 7"/>
+            <wp:cNvGraphicFramePr>
+              <a:graphicFrameLocks xmlns:a="http://schemas.openxmlformats.org/drawingml/2006/main" noChangeAspect="1"/>
+            </wp:cNvGraphicFramePr>
+            <a:graphic xmlns:a="http://schemas.openxmlformats.org/drawingml/2006/main">
+              <a:graphicData uri="http://schemas.openxmlformats.org/drawingml/2006/picture">
+                <pic:pic xmlns:pic="http://schemas.openxmlformats.org/drawingml/2006/picture">
+                  <pic:nvPicPr>
+                    <pic:cNvPr id="1" name=""/>
+                    <pic:cNvPicPr/>
+                  </pic:nvPicPr>
+                  <pic:blipFill>
+                    <a:blip r:embed="rId10"/>
+                    <a:stretch>
+                      <a:fillRect/>
+                    </a:stretch>
+                  </pic:blipFill>
+                  <pic:spPr>
+                    <a:xfrm>
+                      <a:off x="0" y="0"/>
+                      <a:ext cx="1371600" cy="428625"/>
+                    </a:xfrm>
+                    <a:prstGeom prst="rect">
+                      <a:avLst/>
+                    </a:prstGeom>
+                  </pic:spPr>
+                </pic:pic>
+              </a:graphicData>
+            </a:graphic>
+          </wp:inline>
+        </w:drawing>
+      </w:r>
+    </w:p>
+    <w:p>
+      <w:pPr>
+        <w:rPr>
+          <w:lang w:val="en-US"/>
+        </w:rPr>
+      </w:pPr>
+      <w:r>
+        <w:rPr>
+          <w:lang w:val="en-US"/>
+        </w:rPr>
+        <w:t>Add again to get latest changes into stage</w:t>
+      </w:r>
+    </w:p>
+    <w:p>
+      <w:pPr>
+        <w:rPr>
+          <w:lang w:val="en-US"/>
+        </w:rPr>
+      </w:pPr>
+    </w:p>
+    <w:p>
+      <w:pPr>
+        <w:pStyle w:val="Heading1"/>
+        <w:rPr>
+          <w:lang w:val="en-US"/>
+        </w:rPr>
+      </w:pPr>
+      <w:r>
+        <w:rPr>
+          <w:lang w:val="en-US"/>
+        </w:rPr>
+        <w:t>Push to Report Repo</w:t>
+      </w:r>
+    </w:p>
+    <w:p>
+      <w:pPr>
+        <w:jc w:val="center"/>
+        <w:rPr>
+          <w:lang w:val="en-US"/>
+        </w:rPr>
+      </w:pPr>
+      <w:r>
+        <w:rPr>
+          <w:noProof/>
+          <w:lang w:val="en-US"/>
+        </w:rPr>
+        <w:drawing>
+          <wp:inline distT="0" distB="0" distL="0" distR="0" wp14:anchorId="5F95C28F" wp14:editId="51D699FA">
+            <wp:extent cx="3369733" cy="1504172"/>
+            <wp:effectExtent l="0" t="0" r="2540" b="1270"/>
+            <wp:docPr id="9" name="Picture 9"/>
+            <wp:cNvGraphicFramePr>
+              <a:graphicFrameLocks xmlns:a="http://schemas.openxmlformats.org/drawingml/2006/main" noChangeAspect="1"/>
+            </wp:cNvGraphicFramePr>
+            <a:graphic xmlns:a="http://schemas.openxmlformats.org/drawingml/2006/main">
+              <a:graphicData uri="http://schemas.openxmlformats.org/drawingml/2006/picture">
+                <pic:pic xmlns:pic="http://schemas.openxmlformats.org/drawingml/2006/picture">
+                  <pic:nvPicPr>
+                    <pic:cNvPr id="1" name=""/>
+                    <pic:cNvPicPr/>
+                  </pic:nvPicPr>
+                  <pic:blipFill>
+                    <a:blip r:embed="rId11"/>
+                    <a:stretch>
+                      <a:fillRect/>
+                    </a:stretch>
+                  </pic:blipFill>
+                  <pic:spPr>
+                    <a:xfrm>
+                      <a:off x="0" y="0"/>
+                      <a:ext cx="3385292" cy="1511117"/>
+                    </a:xfrm>
+                    <a:prstGeom prst="rect">
+                      <a:avLst/>
+                    </a:prstGeom>
+                  </pic:spPr>
+                </pic:pic>
+              </a:graphicData>
+            </a:graphic>
+          </wp:inline>
+        </w:drawing>
+      </w:r>
+    </w:p>
+    <w:p>
+      <w:pPr>
+        <w:pStyle w:val="Heading2"/>
+        <w:rPr>
+          <w:lang w:val="en-US"/>
+        </w:rPr>
+      </w:pPr>
+      <w:r>
+        <w:rPr>
+          <w:lang w:val="en-US"/>
+        </w:rPr>
+        <w:t>Git Clone</w:t>
+      </w:r>
+    </w:p>
+    <w:p>
+      <w:pPr>
+        <w:rPr>
+          <w:lang w:val="en-US"/>
+        </w:rPr>
+      </w:pPr>
+      <w:r>
+        <w:rPr>
+          <w:noProof/>
+          <w:lang w:val="en-US"/>
+        </w:rPr>
+        <w:drawing>
+          <wp:inline distT="0" distB="0" distL="0" distR="0" wp14:anchorId="0E55550C" wp14:editId="3A10E687">
+            <wp:extent cx="5731510" cy="434340"/>
+            <wp:effectExtent l="0" t="0" r="2540" b="3810"/>
+            <wp:docPr id="11" name="Picture 11"/>
+            <wp:cNvGraphicFramePr>
+              <a:graphicFrameLocks xmlns:a="http://schemas.openxmlformats.org/drawingml/2006/main" noChangeAspect="1"/>
+            </wp:cNvGraphicFramePr>
+            <a:graphic xmlns:a="http://schemas.openxmlformats.org/drawingml/2006/main">
+              <a:graphicData uri="http://schemas.openxmlformats.org/drawingml/2006/picture">
+                <pic:pic xmlns:pic="http://schemas.openxmlformats.org/drawingml/2006/picture">
+                  <pic:nvPicPr>
+                    <pic:cNvPr id="1" name=""/>
+                    <pic:cNvPicPr/>
+                  </pic:nvPicPr>
+                  <pic:blipFill>
+                    <a:blip r:embed="rId12"/>
+                    <a:stretch>
+                      <a:fillRect/>
+                    </a:stretch>
+                  </pic:blipFill>
+                  <pic:spPr>
+                    <a:xfrm>
+                      <a:off x="0" y="0"/>
+                      <a:ext cx="5731510" cy="434340"/>
+                    </a:xfrm>
+                    <a:prstGeom prst="rect">
+                      <a:avLst/>
+                    </a:prstGeom>
+                  </pic:spPr>
+                </pic:pic>
+              </a:graphicData>
+            </a:graphic>
+          </wp:inline>
+        </w:drawing>
+      </w:r>
+    </w:p>
+    <w:p>
+      <w:pPr>
+        <w:rPr>
+          <w:lang w:val="en-US"/>
+        </w:rPr>
+      </w:pPr>
+      <w:r>
+        <w:rPr>
+          <w:lang w:val="en-US"/>
+        </w:rPr>
+        <w:lastRenderedPageBreak/>
+        <w:t xml:space="preserve">If project name specified (as in option in command) it will be used as project directory. If not specified, then </w:t>
+      </w:r>
+      <w:r>
+        <w:rPr>
+          <w:lang w:val="en-US"/>
+        </w:rPr>
+        <w:t>name</w:t>
+      </w:r>
+      <w:r>
+        <w:rPr>
+          <w:lang w:val="en-US"/>
+        </w:rPr>
+        <w:t xml:space="preserve"> </w:t>
+      </w:r>
+      <w:r>
+        <w:rPr>
+          <w:lang w:val="en-US"/>
+        </w:rPr>
+        <w:t xml:space="preserve">in </w:t>
+      </w:r>
+      <w:r>
+        <w:rPr>
+          <w:lang w:val="en-US"/>
+        </w:rPr>
+        <w:t xml:space="preserve">the </w:t>
+      </w:r>
+      <w:r>
+        <w:rPr>
+          <w:lang w:val="en-US"/>
+        </w:rPr>
+        <w:t>URL</w:t>
+      </w:r>
+      <w:r>
+        <w:rPr>
+          <w:lang w:val="en-US"/>
+        </w:rPr>
+        <w:t xml:space="preserve"> (minus </w:t>
+      </w:r>
+      <w:proofErr w:type="gramStart"/>
+      <w:r>
+        <w:rPr>
+          <w:lang w:val="en-US"/>
+        </w:rPr>
+        <w:t>the .git</w:t>
+      </w:r>
+      <w:proofErr w:type="gramEnd"/>
+      <w:r>
+        <w:rPr>
+          <w:lang w:val="en-US"/>
+        </w:rPr>
+        <w:t>) will be used.</w:t>
+      </w:r>
+    </w:p>
+    <w:p>
+      <w:pPr>
+        <w:rPr>
+          <w:lang w:val="en-US"/>
+        </w:rPr>
+      </w:pPr>
+      <w:r>
+        <w:rPr>
+          <w:noProof/>
+          <w:lang w:val="en-US"/>
+        </w:rPr>
+        <w:drawing>
+          <wp:inline distT="0" distB="0" distL="0" distR="0" wp14:anchorId="4C747E87" wp14:editId="2C26E479">
+            <wp:extent cx="3267075" cy="2190750"/>
+            <wp:effectExtent l="0" t="0" r="9525" b="0"/>
+            <wp:docPr id="10" name="Picture 10"/>
+            <wp:cNvGraphicFramePr>
+              <a:graphicFrameLocks xmlns:a="http://schemas.openxmlformats.org/drawingml/2006/main" noChangeAspect="1"/>
+            </wp:cNvGraphicFramePr>
+            <a:graphic xmlns:a="http://schemas.openxmlformats.org/drawingml/2006/main">
+              <a:graphicData uri="http://schemas.openxmlformats.org/drawingml/2006/picture">
+                <pic:pic xmlns:pic="http://schemas.openxmlformats.org/drawingml/2006/picture">
+                  <pic:nvPicPr>
+                    <pic:cNvPr id="1" name=""/>
+                    <pic:cNvPicPr/>
+                  </pic:nvPicPr>
+                  <pic:blipFill>
+                    <a:blip r:embed="rId13"/>
+                    <a:stretch>
+                      <a:fillRect/>
+                    </a:stretch>
+                  </pic:blipFill>
+                  <pic:spPr>
+                    <a:xfrm>
+                      <a:off x="0" y="0"/>
+                      <a:ext cx="3267075" cy="2190750"/>
+                    </a:xfrm>
+                    <a:prstGeom prst="rect">
+                      <a:avLst/>
+                    </a:prstGeom>
+                  </pic:spPr>
+                </pic:pic>
+              </a:graphicData>
+            </a:graphic>
+          </wp:inline>
+        </w:drawing>
+      </w:r>
+    </w:p>
+    <w:p>
+      <w:pPr>
+        <w:rPr>
+          <w:lang w:val="en-US"/>
+        </w:rPr>
+      </w:pPr>
+    </w:p>
+    <w:p>
+      <w:pPr>
+        <w:pStyle w:val="Heading2"/>
+        <w:rPr>
+          <w:lang w:val="en-US"/>
+        </w:rPr>
+      </w:pPr>
+      <w:r>
+        <w:rPr>
+          <w:lang w:val="en-US"/>
+        </w:rPr>
+        <w:t>Git Remote Add</w:t>
+      </w:r>
+    </w:p>
+    <w:p>
+      <w:pPr>
+        <w:rPr>
+          <w:lang w:val="en-US"/>
+        </w:rPr>
+      </w:pPr>
+      <w:r>
+        <w:rPr>
+          <w:lang w:val="en-US"/>
+        </w:rPr>
+        <w:t>When you have local repo already set and committed</w:t>
+      </w:r>
       <w:bookmarkStart w:id="0" w:name="_GoBack"/>
       <w:bookmarkEnd w:id="0"/>
-      <w:r>
-        <w:rPr>
-          <w:lang w:val="en-US"/>
-        </w:rPr>
-        <w:t xml:space="preserve"> kept online/cloud. It is single </w:t>
-      </w:r>
-      <w:r>
-        <w:rPr>
-          <w:b/>
-          <w:bCs/>
-          <w:lang w:val="en-US"/>
-        </w:rPr>
-        <w:t>source of Truth</w:t>
-      </w:r>
-      <w:r>
-        <w:rPr>
-          <w:lang w:val="en-US"/>
-        </w:rPr>
-        <w:t>.</w:t>
+    </w:p>
+    <w:p>
+      <w:pPr>
+        <w:rPr>
+          <w:lang w:val="en-US"/>
+        </w:rPr>
+      </w:pPr>
+      <w:r>
+        <w:rPr>
+          <w:noProof/>
+          <w:lang w:val="en-US"/>
+        </w:rPr>
+        <w:drawing>
+          <wp:inline distT="0" distB="0" distL="0" distR="0" wp14:anchorId="6BC7B628" wp14:editId="3A30B3B8">
+            <wp:extent cx="5731510" cy="1647190"/>
+            <wp:effectExtent l="0" t="0" r="2540" b="0"/>
+            <wp:docPr id="12" name="Picture 12"/>
+            <wp:cNvGraphicFramePr>
+              <a:graphicFrameLocks xmlns:a="http://schemas.openxmlformats.org/drawingml/2006/main" noChangeAspect="1"/>
+            </wp:cNvGraphicFramePr>
+            <a:graphic xmlns:a="http://schemas.openxmlformats.org/drawingml/2006/main">
+              <a:graphicData uri="http://schemas.openxmlformats.org/drawingml/2006/picture">
+                <pic:pic xmlns:pic="http://schemas.openxmlformats.org/drawingml/2006/picture">
+                  <pic:nvPicPr>
+                    <pic:cNvPr id="1" name=""/>
+                    <pic:cNvPicPr/>
+                  </pic:nvPicPr>
+                  <pic:blipFill>
+                    <a:blip r:embed="rId14"/>
+                    <a:stretch>
+                      <a:fillRect/>
+                    </a:stretch>
+                  </pic:blipFill>
+                  <pic:spPr>
+                    <a:xfrm>
+                      <a:off x="0" y="0"/>
+                      <a:ext cx="5731510" cy="1647190"/>
+                    </a:xfrm>
+                    <a:prstGeom prst="rect">
+                      <a:avLst/>
+                    </a:prstGeom>
+                  </pic:spPr>
+                </pic:pic>
+              </a:graphicData>
+            </a:graphic>
+          </wp:inline>
+        </w:drawing>
       </w:r>
     </w:p>
     <w:sectPr>
@@ -732,7 +1569,7 @@
 </file>
 
 <file path=word/styles.xml><?xml version="1.0" encoding="utf-8"?>
-<w:styles xmlns:mc="http://schemas.openxmlformats.org/markup-compatibility/2006" xmlns:r="http://schemas.openxmlformats.org/officeDocument/2006/relationships" xmlns:w="http://schemas.openxmlformats.org/wordprocessingml/2006/main" xmlns:w14="http://schemas.microsoft.com/office/word/2010/wordml" xmlns:w15="http://schemas.microsoft.com/office/word/2012/wordml" xmlns:w16cid="http://schemas.microsoft.com/office/word/2016/wordml/cid" xmlns:w16se="http://schemas.microsoft.com/office/word/2015/wordml/symex" mc:Ignorable="w14 w15 w16se w16cid">
+<w:styles xmlns:mc="http://schemas.openxmlformats.org/markup-compatibility/2006" xmlns:r="http://schemas.openxmlformats.org/officeDocument/2006/relationships" xmlns:w="http://schemas.openxmlformats.org/wordprocessingml/2006/main" xmlns:w14="http://schemas.microsoft.com/office/word/2010/wordml" xmlns:w15="http://schemas.microsoft.com/office/word/2012/wordml" xmlns:w16se="http://schemas.microsoft.com/office/word/2015/wordml/symex" mc:Ignorable="w14 w15 w16se">
   <w:docDefaults>
     <w:rPrDefault>
       <w:rPr>
@@ -748,7 +1585,7 @@
       </w:pPr>
     </w:pPrDefault>
   </w:docDefaults>
-  <w:latentStyles w:defLockedState="0" w:defUIPriority="99" w:defSemiHidden="0" w:defUnhideWhenUsed="0" w:defQFormat="0" w:count="376">
+  <w:latentStyles w:defLockedState="0" w:defUIPriority="99" w:defSemiHidden="0" w:defUnhideWhenUsed="0" w:defQFormat="0" w:count="371">
     <w:lsdException w:name="Normal" w:uiPriority="0" w:qFormat="1"/>
     <w:lsdException w:name="heading 1" w:uiPriority="9" w:qFormat="1"/>
     <w:lsdException w:name="heading 2" w:semiHidden="1" w:uiPriority="9" w:unhideWhenUsed="1" w:qFormat="1"/>
@@ -1120,11 +1957,6 @@
     <w:lsdException w:name="List Table 5 Dark Accent 6" w:uiPriority="50"/>
     <w:lsdException w:name="List Table 6 Colorful Accent 6" w:uiPriority="51"/>
     <w:lsdException w:name="List Table 7 Colorful Accent 6" w:uiPriority="52"/>
-    <w:lsdException w:name="Mention" w:semiHidden="1" w:unhideWhenUsed="1"/>
-    <w:lsdException w:name="Smart Hyperlink" w:semiHidden="1" w:unhideWhenUsed="1"/>
-    <w:lsdException w:name="Hashtag" w:semiHidden="1" w:unhideWhenUsed="1"/>
-    <w:lsdException w:name="Unresolved Mention" w:semiHidden="1" w:unhideWhenUsed="1"/>
-    <w:lsdException w:name="Smart Link" w:semiHidden="1" w:unhideWhenUsed="1"/>
   </w:latentStyles>
   <w:style w:type="paragraph" w:default="1" w:styleId="Normal">
     <w:name w:val="Normal"/>
@@ -1171,6 +2003,28 @@
       <w:color w:val="2F5496" w:themeColor="accent1" w:themeShade="BF"/>
       <w:sz w:val="28"/>
       <w:szCs w:val="26"/>
+    </w:rPr>
+  </w:style>
+  <w:style w:type="paragraph" w:styleId="Heading3">
+    <w:name w:val="heading 3"/>
+    <w:basedOn w:val="Normal"/>
+    <w:next w:val="Normal"/>
+    <w:link w:val="Heading3Char"/>
+    <w:uiPriority w:val="9"/>
+    <w:unhideWhenUsed/>
+    <w:qFormat/>
+    <w:rsid w:val="00541A01"/>
+    <w:pPr>
+      <w:keepNext/>
+      <w:keepLines/>
+      <w:spacing w:before="40" w:after="0"/>
+      <w:outlineLvl w:val="2"/>
+    </w:pPr>
+    <w:rPr>
+      <w:rFonts w:asciiTheme="majorHAnsi" w:eastAsiaTheme="majorEastAsia" w:hAnsiTheme="majorHAnsi" w:cstheme="majorBidi"/>
+      <w:color w:val="1F3763" w:themeColor="accent1" w:themeShade="7F"/>
+      <w:sz w:val="24"/>
+      <w:szCs w:val="24"/>
     </w:rPr>
   </w:style>
   <w:style w:type="character" w:default="1" w:styleId="DefaultParagraphFont">
@@ -1258,6 +2112,19 @@
       <w:color w:val="2F5496" w:themeColor="accent1" w:themeShade="BF"/>
       <w:sz w:val="28"/>
       <w:szCs w:val="26"/>
+    </w:rPr>
+  </w:style>
+  <w:style w:type="character" w:customStyle="1" w:styleId="Heading3Char">
+    <w:name w:val="Heading 3 Char"/>
+    <w:basedOn w:val="DefaultParagraphFont"/>
+    <w:link w:val="Heading3"/>
+    <w:uiPriority w:val="9"/>
+    <w:rsid w:val="00541A01"/>
+    <w:rPr>
+      <w:rFonts w:asciiTheme="majorHAnsi" w:eastAsiaTheme="majorEastAsia" w:hAnsiTheme="majorHAnsi" w:cstheme="majorBidi"/>
+      <w:color w:val="1F3763" w:themeColor="accent1" w:themeShade="7F"/>
+      <w:sz w:val="24"/>
+      <w:szCs w:val="24"/>
     </w:rPr>
   </w:style>
 </w:styles>

</xml_diff>